<commit_message>
Subiendo la memoria con el nuevo apartado de descripción de componentes
</commit_message>
<xml_diff>
--- a/Memoria(2).docx
+++ b/Memoria(2).docx
@@ -1109,7 +1109,7 @@
           <w:r>
             <w:fldChar w:fldCharType="separate"/>
           </w:r>
-          <w:hyperlink w:anchor="_Toc164334597" w:history="1">
+          <w:hyperlink w:anchor="_Toc164872096" w:history="1">
             <w:r>
               <w:rPr>
                 <w:rStyle w:val="Hipervnculo"/>
@@ -1137,7 +1137,7 @@
                 <w:noProof/>
                 <w:webHidden/>
               </w:rPr>
-              <w:instrText xml:space="preserve"> PAGEREF _Toc164334597 \h </w:instrText>
+              <w:instrText xml:space="preserve"> PAGEREF _Toc164872096 \h </w:instrText>
             </w:r>
             <w:r>
               <w:rPr>
@@ -1182,7 +1182,7 @@
               <w:lang w:eastAsia="es-ES"/>
             </w:rPr>
           </w:pPr>
-          <w:hyperlink w:anchor="_Toc164334598" w:history="1">
+          <w:hyperlink w:anchor="_Toc164872097" w:history="1">
             <w:r>
               <w:rPr>
                 <w:rStyle w:val="Hipervnculo"/>
@@ -1209,7 +1209,7 @@
                 <w:noProof/>
                 <w:webHidden/>
               </w:rPr>
-              <w:instrText xml:space="preserve"> PAGEREF _Toc164334598 \h </w:instrText>
+              <w:instrText xml:space="preserve"> PAGEREF _Toc164872097 \h </w:instrText>
             </w:r>
             <w:r>
               <w:rPr>
@@ -1254,7 +1254,7 @@
               <w:lang w:eastAsia="es-ES"/>
             </w:rPr>
           </w:pPr>
-          <w:hyperlink w:anchor="_Toc164334599" w:history="1">
+          <w:hyperlink w:anchor="_Toc164872098" w:history="1">
             <w:r>
               <w:rPr>
                 <w:rStyle w:val="Hipervnculo"/>
@@ -1282,7 +1282,7 @@
                 <w:noProof/>
                 <w:webHidden/>
               </w:rPr>
-              <w:instrText xml:space="preserve"> PAGEREF _Toc164334599 \h </w:instrText>
+              <w:instrText xml:space="preserve"> PAGEREF _Toc164872098 \h </w:instrText>
             </w:r>
             <w:r>
               <w:rPr>
@@ -1327,7 +1327,7 @@
               <w:lang w:eastAsia="es-ES"/>
             </w:rPr>
           </w:pPr>
-          <w:hyperlink w:anchor="_Toc164334600" w:history="1">
+          <w:hyperlink w:anchor="_Toc164872099" w:history="1">
             <w:r>
               <w:rPr>
                 <w:rStyle w:val="Hipervnculo"/>
@@ -1355,7 +1355,7 @@
                 <w:noProof/>
                 <w:webHidden/>
               </w:rPr>
-              <w:instrText xml:space="preserve"> PAGEREF _Toc164334600 \h </w:instrText>
+              <w:instrText xml:space="preserve"> PAGEREF _Toc164872099 \h </w:instrText>
             </w:r>
             <w:r>
               <w:rPr>
@@ -1400,7 +1400,7 @@
               <w:lang w:eastAsia="es-ES"/>
             </w:rPr>
           </w:pPr>
-          <w:hyperlink w:anchor="_Toc164334601" w:history="1">
+          <w:hyperlink w:anchor="_Toc164872100" w:history="1">
             <w:r>
               <w:rPr>
                 <w:rStyle w:val="Hipervnculo"/>
@@ -1428,7 +1428,7 @@
                 <w:noProof/>
                 <w:webHidden/>
               </w:rPr>
-              <w:instrText xml:space="preserve"> PAGEREF _Toc164334601 \h </w:instrText>
+              <w:instrText xml:space="preserve"> PAGEREF _Toc164872100 \h </w:instrText>
             </w:r>
             <w:r>
               <w:rPr>
@@ -1473,7 +1473,7 @@
               <w:lang w:eastAsia="es-ES"/>
             </w:rPr>
           </w:pPr>
-          <w:hyperlink w:anchor="_Toc164334602" w:history="1">
+          <w:hyperlink w:anchor="_Toc164872101" w:history="1">
             <w:r>
               <w:rPr>
                 <w:rStyle w:val="Hipervnculo"/>
@@ -1501,7 +1501,7 @@
                 <w:noProof/>
                 <w:webHidden/>
               </w:rPr>
-              <w:instrText xml:space="preserve"> PAGEREF _Toc164334602 \h </w:instrText>
+              <w:instrText xml:space="preserve"> PAGEREF _Toc164872101 \h </w:instrText>
             </w:r>
             <w:r>
               <w:rPr>
@@ -1546,7 +1546,7 @@
               <w:lang w:eastAsia="es-ES"/>
             </w:rPr>
           </w:pPr>
-          <w:hyperlink w:anchor="_Toc164334603" w:history="1">
+          <w:hyperlink w:anchor="_Toc164872102" w:history="1">
             <w:r>
               <w:rPr>
                 <w:rStyle w:val="Hipervnculo"/>
@@ -1574,7 +1574,7 @@
                 <w:noProof/>
                 <w:webHidden/>
               </w:rPr>
-              <w:instrText xml:space="preserve"> PAGEREF _Toc164334603 \h </w:instrText>
+              <w:instrText xml:space="preserve"> PAGEREF _Toc164872102 \h </w:instrText>
             </w:r>
             <w:r>
               <w:rPr>
@@ -1595,6 +1595,79 @@
                 <w:webHidden/>
               </w:rPr>
               <w:t>6</w:t>
+            </w:r>
+            <w:r>
+              <w:rPr>
+                <w:noProof/>
+                <w:webHidden/>
+              </w:rPr>
+              <w:fldChar w:fldCharType="end"/>
+            </w:r>
+          </w:hyperlink>
+        </w:p>
+        <w:p>
+          <w:pPr>
+            <w:pStyle w:val="TDC3"/>
+            <w:tabs>
+              <w:tab w:val="right" w:pos="8494"/>
+            </w:tabs>
+            <w:rPr>
+              <w:rFonts w:eastAsiaTheme="minorEastAsia"/>
+              <w:noProof/>
+              <w:sz w:val="24"/>
+              <w:szCs w:val="24"/>
+              <w:lang w:eastAsia="es-ES"/>
+            </w:rPr>
+          </w:pPr>
+          <w:hyperlink w:anchor="_Toc164872103" w:history="1">
+            <w:r>
+              <w:rPr>
+                <w:rStyle w:val="Hipervnculo"/>
+                <w:rFonts w:ascii="Arial" w:hAnsi="Arial" w:cs="Arial"/>
+                <w:noProof/>
+              </w:rPr>
+              <w:t>Descripción de los componentes</w:t>
+            </w:r>
+            <w:r>
+              <w:rPr>
+                <w:noProof/>
+                <w:webHidden/>
+              </w:rPr>
+              <w:tab/>
+            </w:r>
+            <w:r>
+              <w:rPr>
+                <w:noProof/>
+                <w:webHidden/>
+              </w:rPr>
+              <w:fldChar w:fldCharType="begin"/>
+            </w:r>
+            <w:r>
+              <w:rPr>
+                <w:noProof/>
+                <w:webHidden/>
+              </w:rPr>
+              <w:instrText xml:space="preserve"> PAGEREF _Toc164872103 \h </w:instrText>
+            </w:r>
+            <w:r>
+              <w:rPr>
+                <w:noProof/>
+                <w:webHidden/>
+              </w:rPr>
+            </w:r>
+            <w:r>
+              <w:rPr>
+                <w:noProof/>
+                <w:webHidden/>
+              </w:rPr>
+              <w:fldChar w:fldCharType="separate"/>
+            </w:r>
+            <w:r>
+              <w:rPr>
+                <w:noProof/>
+                <w:webHidden/>
+              </w:rPr>
+              <w:t>7</w:t>
             </w:r>
             <w:r>
               <w:rPr>
@@ -1648,12 +1721,11 @@
           <w:rFonts w:ascii="Arial" w:hAnsi="Arial" w:cs="Arial"/>
         </w:rPr>
       </w:pPr>
-      <w:bookmarkStart w:id="0" w:name="_Toc164334597"/>
+      <w:bookmarkStart w:id="0" w:name="_Toc164872096"/>
       <w:r>
         <w:rPr>
           <w:rFonts w:ascii="Arial" w:hAnsi="Arial" w:cs="Arial"/>
         </w:rPr>
-        <w:lastRenderedPageBreak/>
         <w:t>Resumen del proyecto</w:t>
       </w:r>
       <w:bookmarkEnd w:id="0"/>
@@ -1663,7 +1735,7 @@
       <w:pPr>
         <w:pStyle w:val="Ttulo3"/>
       </w:pPr>
-      <w:bookmarkStart w:id="1" w:name="_Toc164334598"/>
+      <w:bookmarkStart w:id="1" w:name="_Toc164872097"/>
       <w:r>
         <w:t>Castellano</w:t>
       </w:r>
@@ -1761,78 +1833,71 @@
           <w:rFonts w:ascii="Arial" w:hAnsi="Arial" w:cs="Arial"/>
           <w:sz w:val="24"/>
           <w:szCs w:val="24"/>
+        </w:rPr>
+      </w:pPr>
+    </w:p>
+    <w:p>
+      <w:pPr>
+        <w:spacing w:line="360" w:lineRule="auto"/>
+        <w:rPr>
+          <w:rFonts w:ascii="Arial" w:hAnsi="Arial" w:cs="Arial"/>
+          <w:sz w:val="24"/>
+          <w:szCs w:val="24"/>
+        </w:rPr>
+      </w:pPr>
+    </w:p>
+    <w:p>
+      <w:pPr>
+        <w:spacing w:line="360" w:lineRule="auto"/>
+        <w:rPr>
+          <w:rFonts w:ascii="Arial" w:hAnsi="Arial" w:cs="Arial"/>
+          <w:sz w:val="24"/>
+          <w:szCs w:val="24"/>
+        </w:rPr>
+      </w:pPr>
+    </w:p>
+    <w:p>
+      <w:pPr>
+        <w:spacing w:line="360" w:lineRule="auto"/>
+        <w:rPr>
+          <w:rFonts w:ascii="Arial" w:hAnsi="Arial" w:cs="Arial"/>
+          <w:sz w:val="24"/>
+          <w:szCs w:val="24"/>
+        </w:rPr>
+      </w:pPr>
+    </w:p>
+    <w:p>
+      <w:pPr>
+        <w:spacing w:line="360" w:lineRule="auto"/>
+        <w:rPr>
+          <w:rFonts w:ascii="Arial" w:hAnsi="Arial" w:cs="Arial"/>
+          <w:sz w:val="24"/>
+          <w:szCs w:val="24"/>
+        </w:rPr>
+      </w:pPr>
+    </w:p>
+    <w:p>
+      <w:pPr>
+        <w:spacing w:line="360" w:lineRule="auto"/>
+        <w:rPr>
+          <w:rFonts w:ascii="Arial" w:hAnsi="Arial" w:cs="Arial"/>
+          <w:sz w:val="24"/>
+          <w:szCs w:val="24"/>
+        </w:rPr>
+      </w:pPr>
+    </w:p>
+    <w:p>
+      <w:pPr>
+        <w:pStyle w:val="Ttulo3"/>
+        <w:rPr>
           <w:lang w:val="en-US"/>
         </w:rPr>
       </w:pPr>
-    </w:p>
-    <w:p>
-      <w:pPr>
-        <w:spacing w:line="360" w:lineRule="auto"/>
-        <w:rPr>
-          <w:rFonts w:ascii="Arial" w:hAnsi="Arial" w:cs="Arial"/>
-          <w:sz w:val="24"/>
-          <w:szCs w:val="24"/>
+      <w:bookmarkStart w:id="2" w:name="_Toc164872098"/>
+      <w:r>
+        <w:rPr>
           <w:lang w:val="en-US"/>
         </w:rPr>
-      </w:pPr>
-    </w:p>
-    <w:p>
-      <w:pPr>
-        <w:spacing w:line="360" w:lineRule="auto"/>
-        <w:rPr>
-          <w:rFonts w:ascii="Arial" w:hAnsi="Arial" w:cs="Arial"/>
-          <w:sz w:val="24"/>
-          <w:szCs w:val="24"/>
-          <w:lang w:val="en-US"/>
-        </w:rPr>
-      </w:pPr>
-    </w:p>
-    <w:p>
-      <w:pPr>
-        <w:spacing w:line="360" w:lineRule="auto"/>
-        <w:rPr>
-          <w:rFonts w:ascii="Arial" w:hAnsi="Arial" w:cs="Arial"/>
-          <w:sz w:val="24"/>
-          <w:szCs w:val="24"/>
-          <w:lang w:val="en-US"/>
-        </w:rPr>
-      </w:pPr>
-    </w:p>
-    <w:p>
-      <w:pPr>
-        <w:spacing w:line="360" w:lineRule="auto"/>
-        <w:rPr>
-          <w:rFonts w:ascii="Arial" w:hAnsi="Arial" w:cs="Arial"/>
-          <w:sz w:val="24"/>
-          <w:szCs w:val="24"/>
-          <w:lang w:val="en-US"/>
-        </w:rPr>
-      </w:pPr>
-    </w:p>
-    <w:p>
-      <w:pPr>
-        <w:spacing w:line="360" w:lineRule="auto"/>
-        <w:rPr>
-          <w:rFonts w:ascii="Arial" w:hAnsi="Arial" w:cs="Arial"/>
-          <w:sz w:val="24"/>
-          <w:szCs w:val="24"/>
-          <w:lang w:val="en-US"/>
-        </w:rPr>
-      </w:pPr>
-    </w:p>
-    <w:p>
-      <w:pPr>
-        <w:pStyle w:val="Ttulo3"/>
-        <w:rPr>
-          <w:lang w:val="en-US"/>
-        </w:rPr>
-      </w:pPr>
-      <w:bookmarkStart w:id="2" w:name="_Toc164334599"/>
-      <w:r>
-        <w:rPr>
-          <w:lang w:val="en-US"/>
-        </w:rPr>
-        <w:lastRenderedPageBreak/>
         <w:t>English</w:t>
       </w:r>
       <w:bookmarkEnd w:id="2"/>
@@ -2049,12 +2114,11 @@
           <w:rFonts w:ascii="Arial" w:hAnsi="Arial" w:cs="Arial"/>
         </w:rPr>
       </w:pPr>
-      <w:bookmarkStart w:id="3" w:name="_Toc164334600"/>
+      <w:bookmarkStart w:id="3" w:name="_Toc164872099"/>
       <w:r>
         <w:rPr>
           <w:rFonts w:ascii="Arial" w:hAnsi="Arial" w:cs="Arial"/>
         </w:rPr>
-        <w:lastRenderedPageBreak/>
         <w:t>Objetivos del Proyecto</w:t>
       </w:r>
       <w:bookmarkEnd w:id="3"/>
@@ -2199,7 +2263,7 @@
           <w:rFonts w:ascii="Arial" w:hAnsi="Arial" w:cs="Arial"/>
         </w:rPr>
       </w:pPr>
-      <w:bookmarkStart w:id="4" w:name="_Toc164334601"/>
+      <w:bookmarkStart w:id="4" w:name="_Toc164872100"/>
       <w:r>
         <w:rPr>
           <w:rFonts w:ascii="Arial" w:hAnsi="Arial" w:cs="Arial"/>
@@ -2217,7 +2281,7 @@
           <w:rFonts w:ascii="Arial" w:hAnsi="Arial" w:cs="Arial"/>
         </w:rPr>
       </w:pPr>
-      <w:bookmarkStart w:id="5" w:name="_Toc164334602"/>
+      <w:bookmarkStart w:id="5" w:name="_Toc164872101"/>
       <w:r>
         <w:rPr>
           <w:rFonts w:ascii="Arial" w:hAnsi="Arial" w:cs="Arial"/>
@@ -2392,7 +2456,7 @@
           <w:noProof/>
         </w:rPr>
         <w:drawing>
-          <wp:anchor distT="0" distB="0" distL="114300" distR="114300" simplePos="0" relativeHeight="251662336" behindDoc="0" locked="0" layoutInCell="1" allowOverlap="1" wp14:anchorId="4DFBB66F" wp14:editId="5A5DE64B">
+          <wp:anchor distT="0" distB="0" distL="114300" distR="114300" simplePos="0" relativeHeight="251662336" behindDoc="0" locked="0" layoutInCell="1" allowOverlap="1" wp14:anchorId="4DFBB66F" wp14:editId="0402140D">
             <wp:simplePos x="0" y="0"/>
             <wp:positionH relativeFrom="column">
               <wp:posOffset>2478405</wp:posOffset>
@@ -2605,7 +2669,7 @@
           <w:rFonts w:ascii="Arial" w:hAnsi="Arial" w:cs="Arial"/>
         </w:rPr>
       </w:pPr>
-      <w:bookmarkStart w:id="6" w:name="_Toc164334603"/>
+      <w:bookmarkStart w:id="6" w:name="_Toc164872102"/>
       <w:r>
         <w:rPr>
           <w:rFonts w:ascii="Arial" w:hAnsi="Arial" w:cs="Arial"/>
@@ -2741,11 +2805,55 @@
     </w:p>
     <w:p/>
     <w:p/>
-    <w:p/>
+    <w:p>
+      <w:pPr>
+        <w:pStyle w:val="Ttulo3"/>
+        <w:rPr>
+          <w:rFonts w:ascii="Arial" w:hAnsi="Arial" w:cs="Arial"/>
+        </w:rPr>
+      </w:pPr>
+      <w:bookmarkStart w:id="7" w:name="_Toc164872103"/>
+      <w:r>
+        <w:rPr>
+          <w:rFonts w:ascii="Arial" w:hAnsi="Arial" w:cs="Arial"/>
+        </w:rPr>
+        <w:lastRenderedPageBreak/>
+        <w:t>Descripción de los componentes</w:t>
+      </w:r>
+      <w:bookmarkEnd w:id="7"/>
+    </w:p>
     <w:p>
       <w:pPr>
         <w:rPr>
           <w:u w:val="single"/>
+        </w:rPr>
+      </w:pPr>
+    </w:p>
+    <w:p>
+      <w:pPr>
+        <w:spacing w:line="360" w:lineRule="auto"/>
+        <w:rPr>
+          <w:rFonts w:ascii="Arial" w:hAnsi="Arial" w:cs="Arial"/>
+          <w:sz w:val="24"/>
+          <w:szCs w:val="24"/>
+        </w:rPr>
+      </w:pPr>
+      <w:r>
+        <w:rPr>
+          <w:rFonts w:ascii="Arial" w:hAnsi="Arial" w:cs="Arial"/>
+          <w:sz w:val="24"/>
+          <w:szCs w:val="24"/>
+        </w:rPr>
+        <w:t>Al desarrollar este proyecto lo hemos alojado en Docker ya que nos da servicio de base de datos en PostgreSQL, servicio PHP y servicio web. Al tener Docker con PHP hemos empleado el framework conocido como Symfony ya que a la hora de realizar distintas funciones nos facilita la realización de estas. Aparte este proyecto utiliza Doctrine para el tema de las entidades de la base de datos, Composer para poder utilizar las distintas librerías que necesitemos en PHP, Node para utilizar todas las librerías que necesitemos para JavaScript y JQuery para poder acceder al control del DOM de la aplicación. La aplicación que hemos utilizado para el tema de las tareas de desarrollo y otras actividades es ASANA la cual mediante un tablero KANBAN nos permite tener todo centralizado. Bitbucket nos ha servido para poder subir el código a través de commits y tenerlo en la nube en caso de perdida de datos en local y Slack para la comunicación entre los distintos programadores dentro del desarrollo de la aplicación</w:t>
+      </w:r>
+    </w:p>
+    <w:p>
+      <w:pPr>
+        <w:spacing w:line="360" w:lineRule="auto"/>
+        <w:rPr>
+          <w:rFonts w:ascii="Arial" w:hAnsi="Arial" w:cs="Arial"/>
+          <w:sz w:val="24"/>
+          <w:szCs w:val="24"/>
         </w:rPr>
       </w:pPr>
     </w:p>
@@ -4071,6 +4179,19 @@
     <w:unhideWhenUsed/>
     <w:rsid w:val="002F7E31"/>
   </w:style>
+  <w:style w:type="paragraph" w:styleId="TDC2">
+    <w:name w:val="toc 2"/>
+    <w:basedOn w:val="Normal"/>
+    <w:next w:val="Normal"/>
+    <w:autoRedefine/>
+    <w:uiPriority w:val="39"/>
+    <w:unhideWhenUsed/>
+    <w:rsid w:val="00CF0DCD"/>
+    <w:pPr>
+      <w:spacing w:after="100"/>
+      <w:ind w:left="220"/>
+    </w:pPr>
+  </w:style>
 </w:styles>
 </file>
 

</xml_diff>